<commit_message>
Primeros avances con el reporte ya corregido y se agregó Miscelanea Fiscal.
</commit_message>
<xml_diff>
--- a/OBS_ORTIZ_REBOLLEDO-REPORTE_RESIDENCIAS_2017.docx
+++ b/OBS_ORTIZ_REBOLLEDO-REPORTE_RESIDENCIAS_2017.docx
@@ -1,6 +1,6 @@
 
 <file path=word/document.xml><?xml version="1.0" encoding="utf-8"?>
-<w:document xmlns:wpc="http://schemas.microsoft.com/office/word/2010/wordprocessingCanvas" xmlns:cx="http://schemas.microsoft.com/office/drawing/2014/chartex" xmlns:cx1="http://schemas.microsoft.com/office/drawing/2015/9/8/chartex" xmlns:cx2="http://schemas.microsoft.com/office/drawing/2015/10/21/chartex" xmlns:cx3="http://schemas.microsoft.com/office/drawing/2016/5/9/chartex" xmlns:cx4="http://schemas.microsoft.com/office/drawing/2016/5/10/chartex" xmlns:cx5="http://schemas.microsoft.com/office/drawing/2016/5/11/chartex" xmlns:mc="http://schemas.openxmlformats.org/markup-compatibility/2006" xmlns:o="urn:schemas-microsoft-com:office:office" xmlns:r="http://schemas.openxmlformats.org/officeDocument/2006/relationships" xmlns:m="http://schemas.openxmlformats.org/officeDocument/2006/math" xmlns:v="urn:schemas-microsoft-com:vml" xmlns:wp14="http://schemas.microsoft.com/office/word/2010/wordprocessingDrawing" xmlns:wp="http://schemas.openxmlformats.org/drawingml/2006/wordprocessingDrawing" xmlns:w10="urn:schemas-microsoft-com:office:word" xmlns:w="http://schemas.openxmlformats.org/wordprocessingml/2006/main" xmlns:w14="http://schemas.microsoft.com/office/word/2010/wordml" xmlns:w15="http://schemas.microsoft.com/office/word/2012/wordml" xmlns:w16se="http://schemas.microsoft.com/office/word/2015/wordml/symex" xmlns:wpg="http://schemas.microsoft.com/office/word/2010/wordprocessingGroup" xmlns:wpi="http://schemas.microsoft.com/office/word/2010/wordprocessingInk" xmlns:wne="http://schemas.microsoft.com/office/word/2006/wordml" xmlns:wps="http://schemas.microsoft.com/office/word/2010/wordprocessingShape" mc:Ignorable="w14 w15 w16se wp14">
+<w:document xmlns:wpc="http://schemas.microsoft.com/office/word/2010/wordprocessingCanvas" xmlns:cx="http://schemas.microsoft.com/office/drawing/2014/chartex" xmlns:mc="http://schemas.openxmlformats.org/markup-compatibility/2006" xmlns:o="urn:schemas-microsoft-com:office:office" xmlns:r="http://schemas.openxmlformats.org/officeDocument/2006/relationships" xmlns:m="http://schemas.openxmlformats.org/officeDocument/2006/math" xmlns:v="urn:schemas-microsoft-com:vml" xmlns:wp14="http://schemas.microsoft.com/office/word/2010/wordprocessingDrawing" xmlns:wp="http://schemas.openxmlformats.org/drawingml/2006/wordprocessingDrawing" xmlns:w10="urn:schemas-microsoft-com:office:word" xmlns:w="http://schemas.openxmlformats.org/wordprocessingml/2006/main" xmlns:w14="http://schemas.microsoft.com/office/word/2010/wordml" xmlns:w15="http://schemas.microsoft.com/office/word/2012/wordml" xmlns:w16se="http://schemas.microsoft.com/office/word/2015/wordml/symex" xmlns:wpg="http://schemas.microsoft.com/office/word/2010/wordprocessingGroup" xmlns:wpi="http://schemas.microsoft.com/office/word/2010/wordprocessingInk" xmlns:wne="http://schemas.microsoft.com/office/word/2006/wordml" xmlns:wps="http://schemas.microsoft.com/office/word/2010/wordprocessingShape" mc:Ignorable="w14 w15 w16se wp14">
   <w:body>
     <w:p>
       <w:pPr>
@@ -21,7 +21,7 @@
           <w:b/>
           <w:noProof/>
           <w:sz w:val="28"/>
-          <w:lang w:val="es-MX" w:eastAsia="es-MX"/>
+          <w:lang w:val="en-US"/>
         </w:rPr>
         <w:drawing>
           <wp:anchor distT="0" distB="0" distL="114300" distR="114300" simplePos="0" relativeHeight="251663360" behindDoc="1" locked="0" layoutInCell="1" allowOverlap="1" wp14:anchorId="734F037F" wp14:editId="39460531">
@@ -95,7 +95,7 @@
           <w:b/>
           <w:noProof/>
           <w:sz w:val="28"/>
-          <w:lang w:val="es-MX" w:eastAsia="es-MX"/>
+          <w:lang w:val="en-US"/>
         </w:rPr>
         <w:drawing>
           <wp:anchor distT="0" distB="0" distL="114300" distR="114300" simplePos="0" relativeHeight="251667456" behindDoc="1" locked="0" layoutInCell="1" allowOverlap="1" wp14:anchorId="4E41EB90" wp14:editId="51F6C715">
@@ -167,7 +167,7 @@
         <w:rPr>
           <w:rFonts w:ascii="Times New Roman" w:hAnsi="Times New Roman" w:cs="Times New Roman"/>
           <w:noProof/>
-          <w:lang w:val="es-MX" w:eastAsia="es-MX"/>
+          <w:lang w:val="en-US"/>
         </w:rPr>
         <w:drawing>
           <wp:anchor distT="0" distB="0" distL="0" distR="0" simplePos="0" relativeHeight="251665408" behindDoc="0" locked="0" layoutInCell="1" allowOverlap="1" wp14:anchorId="03404D52" wp14:editId="54E2EA5A">
@@ -247,7 +247,7 @@
           <w:b/>
           <w:noProof/>
           <w:sz w:val="28"/>
-          <w:lang w:val="es-MX" w:eastAsia="es-MX"/>
+          <w:lang w:val="en-US"/>
         </w:rPr>
         <mc:AlternateContent>
           <mc:Choice Requires="wps">
@@ -313,7 +313,7 @@
               </wp:anchor>
             </w:drawing>
           </mc:Choice>
-          <mc:Fallback>
+          <mc:Fallback xmlns:cx5="http://schemas.microsoft.com/office/drawing/2016/5/11/chartex" xmlns:cx4="http://schemas.microsoft.com/office/drawing/2016/5/10/chartex" xmlns:cx3="http://schemas.microsoft.com/office/drawing/2016/5/9/chartex" xmlns:cx2="http://schemas.microsoft.com/office/drawing/2015/10/21/chartex" xmlns:cx1="http://schemas.microsoft.com/office/drawing/2015/9/8/chartex">
             <w:pict>
               <v:line w14:anchorId="226EADBF" id="Straight Connector 194" o:spid="_x0000_s1026" style="position:absolute;flip:x;z-index:251674624;visibility:visible;mso-wrap-style:square;mso-width-percent:0;mso-height-percent:0;mso-wrap-distance-left:9pt;mso-wrap-distance-top:0;mso-wrap-distance-right:9pt;mso-wrap-distance-bottom:0;mso-position-horizontal:absolute;mso-position-horizontal-relative:margin;mso-position-vertical:absolute;mso-position-vertical-relative:text;mso-width-percent:0;mso-height-percent:0;mso-width-relative:margin;mso-height-relative:margin" from="12.05pt,11.65pt" to="459.95pt,14.05pt" o:gfxdata="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" strokecolor="#a8d08d [1945]" strokeweight="1.5pt">
                 <v:stroke joinstyle="miter"/>
@@ -329,7 +329,7 @@
           <w:b/>
           <w:noProof/>
           <w:sz w:val="28"/>
-          <w:lang w:val="es-MX" w:eastAsia="es-MX"/>
+          <w:lang w:val="en-US"/>
         </w:rPr>
         <mc:AlternateContent>
           <mc:Choice Requires="wps">
@@ -394,7 +394,7 @@
               </wp:anchor>
             </w:drawing>
           </mc:Choice>
-          <mc:Fallback>
+          <mc:Fallback xmlns:cx5="http://schemas.microsoft.com/office/drawing/2016/5/11/chartex" xmlns:cx4="http://schemas.microsoft.com/office/drawing/2016/5/10/chartex" xmlns:cx3="http://schemas.microsoft.com/office/drawing/2016/5/9/chartex" xmlns:cx2="http://schemas.microsoft.com/office/drawing/2015/10/21/chartex" xmlns:cx1="http://schemas.microsoft.com/office/drawing/2015/9/8/chartex">
             <w:pict>
               <v:line w14:anchorId="388CC942" id="Straight Connector 193" o:spid="_x0000_s1026" style="position:absolute;flip:x;z-index:251672576;visibility:visible;mso-wrap-style:square;mso-width-percent:0;mso-height-percent:0;mso-wrap-distance-left:9pt;mso-wrap-distance-top:0;mso-wrap-distance-right:9pt;mso-wrap-distance-bottom:0;mso-position-horizontal:left;mso-position-horizontal-relative:margin;mso-position-vertical:absolute;mso-position-vertical-relative:text;mso-width-percent:0;mso-height-percent:0;mso-width-relative:margin;mso-height-relative:margin" from="0,.75pt" to="458.8pt,2.3pt" o:gfxdata="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" strokecolor="#538135 [2409]" strokeweight="1.5pt">
                 <v:stroke joinstyle="miter"/>
@@ -424,7 +424,7 @@
           <w:b/>
           <w:noProof/>
           <w:sz w:val="28"/>
-          <w:lang w:val="es-MX" w:eastAsia="es-MX"/>
+          <w:lang w:val="en-US"/>
         </w:rPr>
         <mc:AlternateContent>
           <mc:Choice Requires="wps">
@@ -489,7 +489,7 @@
               </wp:anchor>
             </w:drawing>
           </mc:Choice>
-          <mc:Fallback>
+          <mc:Fallback xmlns:cx5="http://schemas.microsoft.com/office/drawing/2016/5/11/chartex" xmlns:cx4="http://schemas.microsoft.com/office/drawing/2016/5/10/chartex" xmlns:cx3="http://schemas.microsoft.com/office/drawing/2016/5/9/chartex" xmlns:cx2="http://schemas.microsoft.com/office/drawing/2015/10/21/chartex" xmlns:cx1="http://schemas.microsoft.com/office/drawing/2015/9/8/chartex">
             <w:pict>
               <v:line w14:anchorId="79B62EE0" id="Straight Connector 31" o:spid="_x0000_s1026" style="position:absolute;z-index:251668480;visibility:visible;mso-wrap-style:square;mso-width-percent:0;mso-height-percent:0;mso-wrap-distance-left:9pt;mso-wrap-distance-top:0;mso-wrap-distance-right:9pt;mso-wrap-distance-bottom:0;mso-position-horizontal:absolute;mso-position-horizontal-relative:margin;mso-position-vertical:absolute;mso-position-vertical-relative:text;mso-width-percent:0;mso-height-percent:0;mso-width-relative:margin;mso-height-relative:margin" from="-36.5pt,22.35pt" to="-34.85pt,653.65pt" o:gfxdata="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" strokecolor="#538135 [2409]" strokeweight="1.5pt">
                 <v:stroke joinstyle="miter"/>
@@ -531,7 +531,7 @@
           <w:rFonts w:ascii="Times New Roman" w:eastAsia="Arial" w:hAnsi="Times New Roman" w:cs="Times New Roman"/>
           <w:noProof/>
           <w:sz w:val="28"/>
-          <w:lang w:val="es-MX" w:eastAsia="es-MX"/>
+          <w:lang w:val="en-US"/>
         </w:rPr>
         <mc:AlternateContent>
           <mc:Choice Requires="wps">
@@ -597,7 +597,7 @@
               </wp:anchor>
             </w:drawing>
           </mc:Choice>
-          <mc:Fallback>
+          <mc:Fallback xmlns:cx5="http://schemas.microsoft.com/office/drawing/2016/5/11/chartex" xmlns:cx4="http://schemas.microsoft.com/office/drawing/2016/5/10/chartex" xmlns:cx3="http://schemas.microsoft.com/office/drawing/2016/5/9/chartex" xmlns:cx2="http://schemas.microsoft.com/office/drawing/2015/10/21/chartex" xmlns:cx1="http://schemas.microsoft.com/office/drawing/2015/9/8/chartex">
             <w:pict>
               <v:line w14:anchorId="4A6371FB" id="Straight Connector 192" o:spid="_x0000_s1026" style="position:absolute;z-index:251670528;visibility:visible;mso-wrap-style:square;mso-width-percent:0;mso-height-percent:0;mso-wrap-distance-left:9pt;mso-wrap-distance-top:0;mso-wrap-distance-right:9pt;mso-wrap-distance-bottom:0;mso-position-horizontal:absolute;mso-position-horizontal-relative:margin;mso-position-vertical:absolute;mso-position-vertical-relative:text;mso-width-percent:0;mso-height-percent:0;mso-width-relative:margin;mso-height-relative:margin" from="-26.45pt,9.4pt" to="-23.95pt,621.45pt" o:gfxdata="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" strokecolor="#a8d08d [1945]" strokeweight="1.5pt">
                 <v:stroke joinstyle="miter"/>
@@ -933,7 +933,23 @@
           <w:sz w:val="28"/>
           <w:lang w:val="es-MX"/>
         </w:rPr>
-        <w:t>IGENIERÍA EN SISTEMAS COMPUTACIONALES</w:t>
+        <w:t>I</w:t>
+      </w:r>
+      <w:r>
+        <w:rPr>
+          <w:rFonts w:ascii="Times New Roman" w:eastAsia="Arial" w:hAnsi="Times New Roman" w:cs="Times New Roman"/>
+          <w:sz w:val="28"/>
+          <w:lang w:val="es-MX"/>
+        </w:rPr>
+        <w:t>N</w:t>
+      </w:r>
+      <w:r>
+        <w:rPr>
+          <w:rFonts w:ascii="Times New Roman" w:eastAsia="Arial" w:hAnsi="Times New Roman" w:cs="Times New Roman"/>
+          <w:sz w:val="28"/>
+          <w:lang w:val="es-MX"/>
+        </w:rPr>
+        <w:t>GENIERÍA EN SISTEMAS COMPUTACIONALES</w:t>
       </w:r>
       <w:commentRangeEnd w:id="1"/>
       <w:r>
@@ -956,6 +972,8 @@
           <w:lang w:val="es-MX"/>
         </w:rPr>
       </w:pPr>
+      <w:bookmarkStart w:id="2" w:name="_GoBack"/>
+      <w:bookmarkEnd w:id="2"/>
     </w:p>
     <w:p>
       <w:pPr>
@@ -3102,135 +3120,13 @@
           <w:lang w:val="es-MX"/>
         </w:rPr>
       </w:pPr>
-      <w:bookmarkStart w:id="2" w:name="_Toc471108167"/>
+      <w:bookmarkStart w:id="3" w:name="_Toc471108167"/>
       <w:r>
         <w:rPr>
           <w:rFonts w:ascii="Times New Roman" w:hAnsi="Times New Roman" w:cs="Times New Roman"/>
           <w:lang w:val="es-MX"/>
         </w:rPr>
         <w:t>Introducción</w:t>
-      </w:r>
-      <w:bookmarkEnd w:id="2"/>
-    </w:p>
-    <w:p>
-      <w:pPr>
-        <w:jc w:val="both"/>
-        <w:rPr>
-          <w:rFonts w:ascii="Times New Roman" w:hAnsi="Times New Roman" w:cs="Times New Roman"/>
-          <w:lang w:val="es-MX"/>
-        </w:rPr>
-      </w:pPr>
-      <w:r>
-        <w:rPr>
-          <w:rFonts w:ascii="Times New Roman" w:hAnsi="Times New Roman" w:cs="Times New Roman"/>
-          <w:lang w:val="es-MX"/>
-        </w:rPr>
-        <w:t xml:space="preserve">En los años recientes, la facturación electrónica ha cobrado importancia debido a su simplicidad y a las ventajas que tiene sobre las facturas en papel, además de que una factura electrónica cuenta con la misma información que una factura normal en papel. </w:t>
-      </w:r>
-    </w:p>
-    <w:p>
-      <w:pPr>
-        <w:jc w:val="both"/>
-        <w:rPr>
-          <w:rFonts w:ascii="Times New Roman" w:hAnsi="Times New Roman" w:cs="Times New Roman"/>
-          <w:lang w:val="es-MX"/>
-        </w:rPr>
-      </w:pPr>
-      <w:r>
-        <w:rPr>
-          <w:rFonts w:ascii="Times New Roman" w:hAnsi="Times New Roman" w:cs="Times New Roman"/>
-          <w:lang w:val="es-MX"/>
-        </w:rPr>
-        <w:t xml:space="preserve">En la empresa PEMSA es un requisito </w:t>
-      </w:r>
-      <w:r>
-        <w:rPr>
-          <w:rFonts w:ascii="Times New Roman" w:hAnsi="Times New Roman" w:cs="Times New Roman"/>
-          <w:lang w:val="es-MX"/>
-        </w:rPr>
-        <w:t>realizar una comprobación de gastos cada que algún empleado requiere hacer un viaje relacionado con el trabajo, ya sea visita a otra planta del corporativo, diplomados o cursos, visitas a proveedores, entre otros. Para realizar dicha comprobación de gastos es necesario ingresar en el sistema para registrar los datos del viaje, los gastos realizados y sus respectivos detalles, así como los comprobantes expedidos por los contribuyentes, es decir, las facturas electrónicas o también llamadas CFDI (Comprobante Fiscal Digital).</w:t>
-      </w:r>
-    </w:p>
-    <w:p>
-      <w:pPr>
-        <w:jc w:val="both"/>
-        <w:rPr>
-          <w:rFonts w:ascii="Times New Roman" w:hAnsi="Times New Roman" w:cs="Times New Roman"/>
-          <w:lang w:val="es-MX"/>
-        </w:rPr>
-      </w:pPr>
-      <w:r>
-        <w:rPr>
-          <w:rFonts w:ascii="Times New Roman" w:hAnsi="Times New Roman" w:cs="Times New Roman"/>
-          <w:lang w:val="es-MX"/>
-        </w:rPr>
-        <w:t>Es aquí donde surge la importancia de llevar a cabo una validación de tales comprobantes. El SAT (Servicio de Administración Tributaria) establece todos los campos necesarios que los comprobantes deben incluir y los criterios para establecer si este es válido o inválido.</w:t>
-      </w:r>
-    </w:p>
-    <w:p>
-      <w:pPr>
-        <w:jc w:val="both"/>
-        <w:rPr>
-          <w:rFonts w:ascii="Times New Roman" w:hAnsi="Times New Roman" w:cs="Times New Roman"/>
-          <w:lang w:val="es-MX"/>
-        </w:rPr>
-      </w:pPr>
-      <w:r>
-        <w:rPr>
-          <w:rFonts w:ascii="Times New Roman" w:hAnsi="Times New Roman" w:cs="Times New Roman"/>
-          <w:lang w:val="es-MX"/>
-        </w:rPr>
-        <w:lastRenderedPageBreak/>
-        <w:t>Por esta misma razón, en PEMSA</w:t>
-      </w:r>
-      <w:r>
-        <w:rPr>
-          <w:rFonts w:ascii="Times New Roman" w:hAnsi="Times New Roman" w:cs="Times New Roman"/>
-          <w:lang w:val="es-MX"/>
-        </w:rPr>
-        <w:t xml:space="preserve"> y las demás plantas de CIE Automotive</w:t>
-      </w:r>
-      <w:r>
-        <w:rPr>
-          <w:rFonts w:ascii="Times New Roman" w:hAnsi="Times New Roman" w:cs="Times New Roman"/>
-          <w:lang w:val="es-MX"/>
-        </w:rPr>
-        <w:t xml:space="preserve"> es necesario que las facturas subidas al sistema de comprobación sean válidas ante el SAT.</w:t>
-      </w:r>
-    </w:p>
-    <w:p>
-      <w:pPr>
-        <w:jc w:val="both"/>
-        <w:rPr>
-          <w:rFonts w:ascii="Times New Roman" w:hAnsi="Times New Roman" w:cs="Times New Roman"/>
-          <w:lang w:val="es-MX"/>
-        </w:rPr>
-      </w:pPr>
-      <w:r>
-        <w:rPr>
-          <w:rFonts w:ascii="Times New Roman" w:hAnsi="Times New Roman" w:cs="Times New Roman"/>
-          <w:lang w:val="es-MX"/>
-        </w:rPr>
-        <w:t>En este reporte se describirá a detalle el proceso de realización de un módulo nuevo para el sistema de comprobación de gastos el cual se encarga de validar todas las facturas subidas.</w:t>
-      </w:r>
-    </w:p>
-    <w:p>
-      <w:pPr>
-        <w:pStyle w:val="Ttulo1"/>
-        <w:rPr>
-          <w:rFonts w:ascii="Times New Roman" w:eastAsia="Times New Roman" w:hAnsi="Times New Roman" w:cs="Times New Roman"/>
-          <w:shd w:val="clear" w:color="auto" w:fill="FAFAFA"/>
-          <w:lang w:val="es-MX" w:eastAsia="es-ES"/>
-        </w:rPr>
-      </w:pPr>
-      <w:bookmarkStart w:id="3" w:name="_Toc471108168"/>
-      <w:r>
-        <w:rPr>
-          <w:rFonts w:ascii="Times New Roman" w:eastAsia="Times New Roman" w:hAnsi="Times New Roman" w:cs="Times New Roman"/>
-          <w:shd w:val="clear" w:color="auto" w:fill="FAFAFA"/>
-          <w:lang w:val="es-MX" w:eastAsia="es-ES"/>
-        </w:rPr>
-        <w:t>Planteamiento del problema</w:t>
       </w:r>
       <w:bookmarkEnd w:id="3"/>
     </w:p>
@@ -3239,15 +3135,15 @@
         <w:jc w:val="both"/>
         <w:rPr>
           <w:rFonts w:ascii="Times New Roman" w:hAnsi="Times New Roman" w:cs="Times New Roman"/>
-          <w:lang w:val="es-MX" w:eastAsia="es-ES"/>
-        </w:rPr>
-      </w:pPr>
-      <w:r>
-        <w:rPr>
-          <w:rFonts w:ascii="Times New Roman" w:hAnsi="Times New Roman" w:cs="Times New Roman"/>
-          <w:lang w:val="es-MX" w:eastAsia="es-ES"/>
-        </w:rPr>
-        <w:t xml:space="preserve">Se necesita implementar un módulo en el sistema de comprobación de gastos en el cual se puedan registrar los detalles de los gastos realizados y subir las facturas que les corresponden. </w:t>
+          <w:lang w:val="es-MX"/>
+        </w:rPr>
+      </w:pPr>
+      <w:r>
+        <w:rPr>
+          <w:rFonts w:ascii="Times New Roman" w:hAnsi="Times New Roman" w:cs="Times New Roman"/>
+          <w:lang w:val="es-MX"/>
+        </w:rPr>
+        <w:t xml:space="preserve">En los años recientes, la facturación electrónica ha cobrado importancia debido a su simplicidad y a las ventajas que tiene sobre las facturas en papel, además de que una factura electrónica cuenta con la misma información que una factura normal en papel. </w:t>
       </w:r>
     </w:p>
     <w:p>
@@ -3255,36 +3151,22 @@
         <w:jc w:val="both"/>
         <w:rPr>
           <w:rFonts w:ascii="Times New Roman" w:hAnsi="Times New Roman" w:cs="Times New Roman"/>
-          <w:lang w:val="es-MX" w:eastAsia="es-ES"/>
-        </w:rPr>
-      </w:pPr>
-      <w:r>
-        <w:rPr>
-          <w:rFonts w:ascii="Times New Roman" w:hAnsi="Times New Roman" w:cs="Times New Roman"/>
-          <w:lang w:val="es-MX" w:eastAsia="es-ES"/>
-        </w:rPr>
-        <w:t>Lo</w:t>
-      </w:r>
-      <w:r>
-        <w:rPr>
-          <w:rFonts w:ascii="Times New Roman" w:hAnsi="Times New Roman" w:cs="Times New Roman"/>
-          <w:lang w:val="es-MX" w:eastAsia="es-ES"/>
-        </w:rPr>
-        <w:t>s comprobantes o facturas subida</w:t>
-      </w:r>
-      <w:r>
-        <w:rPr>
-          <w:rFonts w:ascii="Times New Roman" w:hAnsi="Times New Roman" w:cs="Times New Roman"/>
-          <w:lang w:val="es-MX" w:eastAsia="es-ES"/>
-        </w:rPr>
-        <w:t xml:space="preserve">s vienen tanto en formato XML como en PDF. El sistema se encargará de validar el archivo XML el cual contiene en su estructura toda la información que </w:t>
-      </w:r>
-      <w:r>
-        <w:rPr>
-          <w:rFonts w:ascii="Times New Roman" w:hAnsi="Times New Roman" w:cs="Times New Roman"/>
-          <w:lang w:val="es-MX" w:eastAsia="es-ES"/>
-        </w:rPr>
-        <w:t>el SAT establece como necesaria.</w:t>
+          <w:lang w:val="es-MX"/>
+        </w:rPr>
+      </w:pPr>
+      <w:r>
+        <w:rPr>
+          <w:rFonts w:ascii="Times New Roman" w:hAnsi="Times New Roman" w:cs="Times New Roman"/>
+          <w:lang w:val="es-MX"/>
+        </w:rPr>
+        <w:t xml:space="preserve">En la empresa PEMSA es un requisito </w:t>
+      </w:r>
+      <w:r>
+        <w:rPr>
+          <w:rFonts w:ascii="Times New Roman" w:hAnsi="Times New Roman" w:cs="Times New Roman"/>
+          <w:lang w:val="es-MX"/>
+        </w:rPr>
+        <w:t>realizar una comprobación de gastos cada que algún empleado requiere hacer un viaje relacionado con el trabajo, ya sea visita a otra planta del corporativo, diplomados o cursos, visitas a proveedores, entre otros. Para realizar dicha comprobación de gastos es necesario ingresar en el sistema para registrar los datos del viaje, los gastos realizados y sus respectivos detalles, así como los comprobantes expedidos por los contribuyentes, es decir, las facturas electrónicas o también llamadas CFDI (Comprobante Fiscal Digital).</w:t>
       </w:r>
     </w:p>
     <w:p>
@@ -3292,36 +3174,172 @@
         <w:jc w:val="both"/>
         <w:rPr>
           <w:rFonts w:ascii="Times New Roman" w:hAnsi="Times New Roman" w:cs="Times New Roman"/>
-          <w:lang w:val="es-MX" w:eastAsia="es-ES"/>
-        </w:rPr>
-      </w:pPr>
-      <w:r>
-        <w:rPr>
-          <w:rFonts w:ascii="Times New Roman" w:hAnsi="Times New Roman" w:cs="Times New Roman"/>
-          <w:lang w:val="es-MX" w:eastAsia="es-ES"/>
-        </w:rPr>
-        <w:t>Éste módulo deberá notificar al usuario en caso de que el comprobante subido sea inválido después de pasar por el proceso de validación, para que el usuario pueda subir otro comprobante o ponerse en contacto con la persona que expide la factura. Esto con el fin de tener en el sistema solamente las facturas o comprobantes válidos.</w:t>
+          <w:lang w:val="es-MX"/>
+        </w:rPr>
+      </w:pPr>
+      <w:r>
+        <w:rPr>
+          <w:rFonts w:ascii="Times New Roman" w:hAnsi="Times New Roman" w:cs="Times New Roman"/>
+          <w:lang w:val="es-MX"/>
+        </w:rPr>
+        <w:t>Es aquí donde surge la importancia de llevar a cabo una validación de tales comprobantes. El SAT (Servicio de Administración Tributaria) establece todos los campos necesarios que los comprobantes deben incluir y los criterios para establecer si este es válido o inválido.</w:t>
       </w:r>
     </w:p>
     <w:p>
       <w:pPr>
-        <w:pStyle w:val="Ttulo2"/>
+        <w:jc w:val="both"/>
+        <w:rPr>
+          <w:rFonts w:ascii="Times New Roman" w:hAnsi="Times New Roman" w:cs="Times New Roman"/>
+          <w:lang w:val="es-MX"/>
+        </w:rPr>
+      </w:pPr>
+      <w:r>
+        <w:rPr>
+          <w:rFonts w:ascii="Times New Roman" w:hAnsi="Times New Roman" w:cs="Times New Roman"/>
+          <w:lang w:val="es-MX"/>
+        </w:rPr>
+        <w:lastRenderedPageBreak/>
+        <w:t>Por esta misma razón, en PEMSA</w:t>
+      </w:r>
+      <w:r>
+        <w:rPr>
+          <w:rFonts w:ascii="Times New Roman" w:hAnsi="Times New Roman" w:cs="Times New Roman"/>
+          <w:lang w:val="es-MX"/>
+        </w:rPr>
+        <w:t xml:space="preserve"> y las demás plantas de CIE Automotive</w:t>
+      </w:r>
+      <w:r>
+        <w:rPr>
+          <w:rFonts w:ascii="Times New Roman" w:hAnsi="Times New Roman" w:cs="Times New Roman"/>
+          <w:lang w:val="es-MX"/>
+        </w:rPr>
+        <w:t xml:space="preserve"> es necesario que las facturas subidas al sistema de comprobación sean válidas ante el SAT.</w:t>
+      </w:r>
+    </w:p>
+    <w:p>
+      <w:pPr>
+        <w:jc w:val="both"/>
+        <w:rPr>
+          <w:rFonts w:ascii="Times New Roman" w:hAnsi="Times New Roman" w:cs="Times New Roman"/>
+          <w:lang w:val="es-MX"/>
+        </w:rPr>
+      </w:pPr>
+      <w:r>
+        <w:rPr>
+          <w:rFonts w:ascii="Times New Roman" w:hAnsi="Times New Roman" w:cs="Times New Roman"/>
+          <w:lang w:val="es-MX"/>
+        </w:rPr>
+        <w:t>En este reporte se describirá a detalle el proceso de realización de un módulo nuevo para el sistema de comprobación de gastos el cual se encarga de validar todas las facturas subidas.</w:t>
+      </w:r>
+    </w:p>
+    <w:p>
+      <w:pPr>
+        <w:pStyle w:val="Ttulo1"/>
         <w:rPr>
           <w:rFonts w:ascii="Times New Roman" w:eastAsia="Times New Roman" w:hAnsi="Times New Roman" w:cs="Times New Roman"/>
           <w:shd w:val="clear" w:color="auto" w:fill="FAFAFA"/>
           <w:lang w:val="es-MX" w:eastAsia="es-ES"/>
         </w:rPr>
       </w:pPr>
-      <w:bookmarkStart w:id="4" w:name="_Toc471108169"/>
+      <w:bookmarkStart w:id="4" w:name="_Toc471108168"/>
       <w:r>
         <w:rPr>
           <w:rFonts w:ascii="Times New Roman" w:eastAsia="Times New Roman" w:hAnsi="Times New Roman" w:cs="Times New Roman"/>
           <w:shd w:val="clear" w:color="auto" w:fill="FAFAFA"/>
           <w:lang w:val="es-MX" w:eastAsia="es-ES"/>
         </w:rPr>
+        <w:t>Planteamiento del problema</w:t>
+      </w:r>
+      <w:bookmarkEnd w:id="4"/>
+    </w:p>
+    <w:p>
+      <w:pPr>
+        <w:jc w:val="both"/>
+        <w:rPr>
+          <w:rFonts w:ascii="Times New Roman" w:hAnsi="Times New Roman" w:cs="Times New Roman"/>
+          <w:lang w:val="es-MX" w:eastAsia="es-ES"/>
+        </w:rPr>
+      </w:pPr>
+      <w:r>
+        <w:rPr>
+          <w:rFonts w:ascii="Times New Roman" w:hAnsi="Times New Roman" w:cs="Times New Roman"/>
+          <w:lang w:val="es-MX" w:eastAsia="es-ES"/>
+        </w:rPr>
+        <w:t xml:space="preserve">Se necesita implementar un módulo en el sistema de comprobación de gastos en el cual se puedan registrar los detalles de los gastos realizados y subir las facturas que les corresponden. </w:t>
+      </w:r>
+    </w:p>
+    <w:p>
+      <w:pPr>
+        <w:jc w:val="both"/>
+        <w:rPr>
+          <w:rFonts w:ascii="Times New Roman" w:hAnsi="Times New Roman" w:cs="Times New Roman"/>
+          <w:lang w:val="es-MX" w:eastAsia="es-ES"/>
+        </w:rPr>
+      </w:pPr>
+      <w:r>
+        <w:rPr>
+          <w:rFonts w:ascii="Times New Roman" w:hAnsi="Times New Roman" w:cs="Times New Roman"/>
+          <w:lang w:val="es-MX" w:eastAsia="es-ES"/>
+        </w:rPr>
+        <w:t>Lo</w:t>
+      </w:r>
+      <w:r>
+        <w:rPr>
+          <w:rFonts w:ascii="Times New Roman" w:hAnsi="Times New Roman" w:cs="Times New Roman"/>
+          <w:lang w:val="es-MX" w:eastAsia="es-ES"/>
+        </w:rPr>
+        <w:t>s comprobantes o facturas subida</w:t>
+      </w:r>
+      <w:r>
+        <w:rPr>
+          <w:rFonts w:ascii="Times New Roman" w:hAnsi="Times New Roman" w:cs="Times New Roman"/>
+          <w:lang w:val="es-MX" w:eastAsia="es-ES"/>
+        </w:rPr>
+        <w:t xml:space="preserve">s vienen tanto en formato XML como en PDF. El sistema se encargará de validar el archivo XML el cual contiene en su estructura toda la información que </w:t>
+      </w:r>
+      <w:r>
+        <w:rPr>
+          <w:rFonts w:ascii="Times New Roman" w:hAnsi="Times New Roman" w:cs="Times New Roman"/>
+          <w:lang w:val="es-MX" w:eastAsia="es-ES"/>
+        </w:rPr>
+        <w:t>el SAT establece como necesaria.</w:t>
+      </w:r>
+    </w:p>
+    <w:p>
+      <w:pPr>
+        <w:jc w:val="both"/>
+        <w:rPr>
+          <w:rFonts w:ascii="Times New Roman" w:hAnsi="Times New Roman" w:cs="Times New Roman"/>
+          <w:lang w:val="es-MX" w:eastAsia="es-ES"/>
+        </w:rPr>
+      </w:pPr>
+      <w:r>
+        <w:rPr>
+          <w:rFonts w:ascii="Times New Roman" w:hAnsi="Times New Roman" w:cs="Times New Roman"/>
+          <w:lang w:val="es-MX" w:eastAsia="es-ES"/>
+        </w:rPr>
+        <w:t>Éste módulo deberá notificar al usuario en caso de que el comprobante subido sea inválido después de pasar por el proceso de validación, para que el usuario pueda subir otro comprobante o ponerse en contacto con la persona que expide la factura. Esto con el fin de tener en el sistema solamente las facturas o comprobantes válidos.</w:t>
+      </w:r>
+    </w:p>
+    <w:p>
+      <w:pPr>
+        <w:pStyle w:val="Ttulo2"/>
+        <w:rPr>
+          <w:rFonts w:ascii="Times New Roman" w:eastAsia="Times New Roman" w:hAnsi="Times New Roman" w:cs="Times New Roman"/>
+          <w:shd w:val="clear" w:color="auto" w:fill="FAFAFA"/>
+          <w:lang w:val="es-MX" w:eastAsia="es-ES"/>
+        </w:rPr>
+      </w:pPr>
+      <w:bookmarkStart w:id="5" w:name="_Toc471108169"/>
+      <w:r>
+        <w:rPr>
+          <w:rFonts w:ascii="Times New Roman" w:eastAsia="Times New Roman" w:hAnsi="Times New Roman" w:cs="Times New Roman"/>
+          <w:shd w:val="clear" w:color="auto" w:fill="FAFAFA"/>
+          <w:lang w:val="es-MX" w:eastAsia="es-ES"/>
+        </w:rPr>
         <w:t>Establecimiento de prioridades</w:t>
       </w:r>
-      <w:bookmarkEnd w:id="4"/>
+      <w:bookmarkEnd w:id="5"/>
     </w:p>
     <w:p>
       <w:pPr>
@@ -3541,7 +3559,7 @@
           <w:lang w:val="es-MX" w:eastAsia="es-ES"/>
         </w:rPr>
       </w:pPr>
-      <w:bookmarkStart w:id="5" w:name="_Toc471108170"/>
+      <w:bookmarkStart w:id="6" w:name="_Toc471108170"/>
       <w:r>
         <w:rPr>
           <w:rFonts w:ascii="Times New Roman" w:eastAsia="Times New Roman" w:hAnsi="Times New Roman" w:cs="Times New Roman"/>
@@ -3550,7 +3568,7 @@
         </w:rPr>
         <w:t>Justificación</w:t>
       </w:r>
-      <w:bookmarkEnd w:id="5"/>
+      <w:bookmarkEnd w:id="6"/>
     </w:p>
     <w:p>
       <w:pPr>
@@ -3618,7 +3636,7 @@
         </w:rPr>
         <w:t xml:space="preserve">CFDIs trae varios beneficios </w:t>
       </w:r>
-      <w:commentRangeStart w:id="6"/>
+      <w:commentRangeStart w:id="7"/>
       <w:r>
         <w:rPr>
           <w:rFonts w:ascii="Times New Roman" w:hAnsi="Times New Roman" w:cs="Times New Roman"/>
@@ -3637,12 +3655,12 @@
         </w:rPr>
         <w:t>listados</w:t>
       </w:r>
-      <w:commentRangeEnd w:id="6"/>
+      <w:commentRangeEnd w:id="7"/>
       <w:r>
         <w:rPr>
           <w:rStyle w:val="Refdecomentario"/>
         </w:rPr>
-        <w:commentReference w:id="6"/>
+        <w:commentReference w:id="7"/>
       </w:r>
       <w:r>
         <w:rPr>
@@ -3704,7 +3722,7 @@
         </w:rPr>
         <w:t xml:space="preserve">La seguridad y rapidez en la emisión de comprobantes. Las facturas electrónicas se deben de realizar por medio de un </w:t>
       </w:r>
-      <w:commentRangeStart w:id="7"/>
+      <w:commentRangeStart w:id="8"/>
       <w:r>
         <w:rPr>
           <w:rFonts w:ascii="Times New Roman" w:hAnsi="Times New Roman" w:cs="Times New Roman"/>
@@ -3714,12 +3732,12 @@
         </w:rPr>
         <w:t xml:space="preserve">PAC </w:t>
       </w:r>
-      <w:commentRangeEnd w:id="7"/>
+      <w:commentRangeEnd w:id="8"/>
       <w:r>
         <w:rPr>
           <w:rStyle w:val="Refdecomentario"/>
         </w:rPr>
-        <w:commentReference w:id="7"/>
+        <w:commentReference w:id="8"/>
       </w:r>
       <w:r>
         <w:rPr>
@@ -3755,7 +3773,7 @@
         </w:rPr>
         <w:t xml:space="preserve">Existen menos errores y contratiempos a la hora de realizar una comprobación de gastos en el sistema de la empresa cuando un usuario sale de viaje y/o realiza una </w:t>
       </w:r>
-      <w:commentRangeStart w:id="8"/>
+      <w:commentRangeStart w:id="9"/>
       <w:r>
         <w:rPr>
           <w:rFonts w:ascii="Times New Roman" w:hAnsi="Times New Roman" w:cs="Times New Roman"/>
@@ -3765,12 +3783,12 @@
         </w:rPr>
         <w:t>compr</w:t>
       </w:r>
-      <w:commentRangeEnd w:id="8"/>
+      <w:commentRangeEnd w:id="9"/>
       <w:r>
         <w:rPr>
           <w:rStyle w:val="Refdecomentario"/>
         </w:rPr>
-        <w:commentReference w:id="8"/>
+        <w:commentReference w:id="9"/>
       </w:r>
       <w:r>
         <w:rPr>
@@ -3883,7 +3901,7 @@
           <w:lang w:val="es-MX" w:eastAsia="es-ES"/>
         </w:rPr>
       </w:pPr>
-      <w:bookmarkStart w:id="9" w:name="_Toc471108171"/>
+      <w:bookmarkStart w:id="10" w:name="_Toc471108171"/>
       <w:r>
         <w:rPr>
           <w:rFonts w:ascii="Times New Roman" w:eastAsia="Times New Roman" w:hAnsi="Times New Roman" w:cs="Times New Roman"/>
@@ -3892,7 +3910,7 @@
         </w:rPr>
         <w:t>Objetivos</w:t>
       </w:r>
-      <w:bookmarkEnd w:id="9"/>
+      <w:bookmarkEnd w:id="10"/>
     </w:p>
     <w:p>
       <w:pPr>
@@ -3903,7 +3921,7 @@
           <w:lang w:val="es-MX" w:eastAsia="es-ES"/>
         </w:rPr>
       </w:pPr>
-      <w:bookmarkStart w:id="10" w:name="_Toc471108172"/>
+      <w:bookmarkStart w:id="11" w:name="_Toc471108172"/>
       <w:r>
         <w:rPr>
           <w:rFonts w:ascii="Times New Roman" w:eastAsia="Times New Roman" w:hAnsi="Times New Roman" w:cs="Times New Roman"/>
@@ -3912,7 +3930,7 @@
         </w:rPr>
         <w:t>Objetivo general</w:t>
       </w:r>
-      <w:bookmarkEnd w:id="10"/>
+      <w:bookmarkEnd w:id="11"/>
       <w:r>
         <w:rPr>
           <w:rFonts w:ascii="Times New Roman" w:eastAsia="Times New Roman" w:hAnsi="Times New Roman" w:cs="Times New Roman"/>
@@ -3931,7 +3949,7 @@
           <w:lang w:val="es-MX" w:eastAsia="es-ES"/>
         </w:rPr>
       </w:pPr>
-      <w:commentRangeStart w:id="11"/>
+      <w:commentRangeStart w:id="12"/>
       <w:r>
         <w:rPr>
           <w:rFonts w:ascii="Times New Roman" w:hAnsi="Times New Roman" w:cs="Times New Roman"/>
@@ -3946,12 +3964,12 @@
         </w:rPr>
         <w:t xml:space="preserve">capturar </w:t>
       </w:r>
-      <w:commentRangeEnd w:id="11"/>
+      <w:commentRangeEnd w:id="12"/>
       <w:r>
         <w:rPr>
           <w:rStyle w:val="Refdecomentario"/>
         </w:rPr>
-        <w:commentReference w:id="11"/>
+        <w:commentReference w:id="12"/>
       </w:r>
       <w:r>
         <w:rPr>
@@ -4012,7 +4030,7 @@
           <w:lang w:val="es-MX" w:eastAsia="es-ES"/>
         </w:rPr>
       </w:pPr>
-      <w:bookmarkStart w:id="12" w:name="_Toc471108173"/>
+      <w:bookmarkStart w:id="13" w:name="_Toc471108173"/>
       <w:r>
         <w:rPr>
           <w:rFonts w:ascii="Times New Roman" w:eastAsia="Times New Roman" w:hAnsi="Times New Roman" w:cs="Times New Roman"/>
@@ -4021,7 +4039,7 @@
         </w:rPr>
         <w:t>Objetivos específicos</w:t>
       </w:r>
-      <w:bookmarkEnd w:id="12"/>
+      <w:bookmarkEnd w:id="13"/>
       <w:r>
         <w:rPr>
           <w:rFonts w:ascii="Times New Roman" w:eastAsia="Times New Roman" w:hAnsi="Times New Roman" w:cs="Times New Roman"/>
@@ -4172,7 +4190,7 @@
           <w:lang w:val="es-MX" w:eastAsia="es-ES"/>
         </w:rPr>
       </w:pPr>
-      <w:bookmarkStart w:id="13" w:name="_Toc471108174"/>
+      <w:bookmarkStart w:id="14" w:name="_Toc471108174"/>
       <w:r>
         <w:rPr>
           <w:rFonts w:ascii="Times New Roman" w:eastAsia="Times New Roman" w:hAnsi="Times New Roman" w:cs="Times New Roman"/>
@@ -4197,7 +4215,7 @@
         </w:rPr>
         <w:t>Método y desarrollo</w:t>
       </w:r>
-      <w:bookmarkEnd w:id="13"/>
+      <w:bookmarkEnd w:id="14"/>
       <w:r>
         <w:rPr>
           <w:rFonts w:ascii="Times New Roman" w:eastAsia="Times New Roman" w:hAnsi="Times New Roman" w:cs="Times New Roman"/>
@@ -4221,7 +4239,7 @@
           <w:lang w:val="es-MX" w:eastAsia="es-ES"/>
         </w:rPr>
       </w:pPr>
-      <w:bookmarkStart w:id="14" w:name="_Toc471108175"/>
+      <w:bookmarkStart w:id="15" w:name="_Toc471108175"/>
       <w:r>
         <w:rPr>
           <w:rFonts w:ascii="Times New Roman" w:eastAsia="Times New Roman" w:hAnsi="Times New Roman" w:cs="Times New Roman"/>
@@ -4238,7 +4256,7 @@
         </w:rPr>
         <w:t>Procedimiento aplicado</w:t>
       </w:r>
-      <w:bookmarkEnd w:id="14"/>
+      <w:bookmarkEnd w:id="15"/>
       <w:r>
         <w:rPr>
           <w:rFonts w:ascii="Times New Roman" w:eastAsia="Times New Roman" w:hAnsi="Times New Roman" w:cs="Times New Roman"/>
@@ -4263,7 +4281,7 @@
         </w:rPr>
         <w:t xml:space="preserve">Para el proceso de desarrollo se utilizó el método ágil de desarrollo ‘Scrum’. Como se explica en el </w:t>
       </w:r>
-      <w:commentRangeStart w:id="15"/>
+      <w:commentRangeStart w:id="16"/>
       <w:r>
         <w:rPr>
           <w:rFonts w:ascii="Times New Roman" w:hAnsi="Times New Roman" w:cs="Times New Roman"/>
@@ -4271,12 +4289,12 @@
         </w:rPr>
         <w:t>marco teóri</w:t>
       </w:r>
-      <w:commentRangeEnd w:id="15"/>
+      <w:commentRangeEnd w:id="16"/>
       <w:r>
         <w:rPr>
           <w:rStyle w:val="Refdecomentario"/>
         </w:rPr>
-        <w:commentReference w:id="15"/>
+        <w:commentReference w:id="16"/>
       </w:r>
       <w:r>
         <w:rPr>
@@ -4642,7 +4660,7 @@
         </w:rPr>
         <w:t xml:space="preserve">Las reuniones en Scrum se realizan de manera diaria. En este caso la gran mayoría de reuniones se llevaron a cabo diariamente a excepción de los días donde Yanet Ruiz, el Scrum master, por motivos de la empresa tenía que salir de planta. Las reuniones no </w:t>
       </w:r>
-      <w:commentRangeStart w:id="16"/>
+      <w:commentRangeStart w:id="17"/>
       <w:r>
         <w:rPr>
           <w:rFonts w:ascii="Times New Roman" w:hAnsi="Times New Roman" w:cs="Times New Roman"/>
@@ -4650,12 +4668,12 @@
         </w:rPr>
         <w:t xml:space="preserve">duran </w:t>
       </w:r>
-      <w:commentRangeEnd w:id="16"/>
+      <w:commentRangeEnd w:id="17"/>
       <w:r>
         <w:rPr>
           <w:rStyle w:val="Refdecomentario"/>
         </w:rPr>
-        <w:commentReference w:id="16"/>
+        <w:commentReference w:id="17"/>
       </w:r>
       <w:r>
         <w:rPr>
@@ -4687,7 +4705,7 @@
         </w:rPr>
         <w:t xml:space="preserve">Existen también las reuniones de planificación las cuales se realizan cada mes o cada quince días. En estas discutimos lo que se </w:t>
       </w:r>
-      <w:commentRangeStart w:id="17"/>
+      <w:commentRangeStart w:id="18"/>
       <w:r>
         <w:rPr>
           <w:rFonts w:ascii="Times New Roman" w:hAnsi="Times New Roman" w:cs="Times New Roman"/>
@@ -4695,12 +4713,12 @@
         </w:rPr>
         <w:t xml:space="preserve">planea </w:t>
       </w:r>
-      <w:commentRangeEnd w:id="17"/>
+      <w:commentRangeEnd w:id="18"/>
       <w:r>
         <w:rPr>
           <w:rStyle w:val="Refdecomentario"/>
         </w:rPr>
-        <w:commentReference w:id="17"/>
+        <w:commentReference w:id="18"/>
       </w:r>
       <w:r>
         <w:rPr>
@@ -4709,7 +4727,7 @@
         </w:rPr>
         <w:t xml:space="preserve">hacer y </w:t>
       </w:r>
-      <w:commentRangeStart w:id="18"/>
+      <w:commentRangeStart w:id="19"/>
       <w:r>
         <w:rPr>
           <w:rFonts w:ascii="Times New Roman" w:hAnsi="Times New Roman" w:cs="Times New Roman"/>
@@ -4717,12 +4735,12 @@
         </w:rPr>
         <w:t xml:space="preserve">planear </w:t>
       </w:r>
-      <w:commentRangeEnd w:id="18"/>
+      <w:commentRangeEnd w:id="19"/>
       <w:r>
         <w:rPr>
           <w:rStyle w:val="Refdecomentario"/>
         </w:rPr>
-        <w:commentReference w:id="18"/>
+        <w:commentReference w:id="19"/>
       </w:r>
       <w:r>
         <w:rPr>
@@ -4731,7 +4749,7 @@
         </w:rPr>
         <w:t xml:space="preserve">el tiempo que nos </w:t>
       </w:r>
-      <w:commentRangeStart w:id="19"/>
+      <w:commentRangeStart w:id="20"/>
       <w:r>
         <w:rPr>
           <w:rFonts w:ascii="Times New Roman" w:hAnsi="Times New Roman" w:cs="Times New Roman"/>
@@ -4739,12 +4757,12 @@
         </w:rPr>
         <w:t xml:space="preserve">llevará </w:t>
       </w:r>
-      <w:commentRangeEnd w:id="19"/>
+      <w:commentRangeEnd w:id="20"/>
       <w:r>
         <w:rPr>
           <w:rStyle w:val="Refdecomentario"/>
         </w:rPr>
-        <w:commentReference w:id="19"/>
+        <w:commentReference w:id="20"/>
       </w:r>
       <w:r>
         <w:rPr>
@@ -4785,8 +4803,8 @@
           <w:lang w:val="es-MX" w:eastAsia="es-ES"/>
         </w:rPr>
       </w:pPr>
-      <w:bookmarkStart w:id="20" w:name="_Toc471108176"/>
-      <w:commentRangeStart w:id="21"/>
+      <w:bookmarkStart w:id="21" w:name="_Toc471108176"/>
+      <w:commentRangeStart w:id="22"/>
       <w:r>
         <w:rPr>
           <w:rFonts w:ascii="Times New Roman" w:eastAsia="Times New Roman" w:hAnsi="Times New Roman" w:cs="Times New Roman"/>
@@ -4803,7 +4821,7 @@
         </w:rPr>
         <w:t>.2 Programa de trabajo</w:t>
       </w:r>
-      <w:bookmarkEnd w:id="20"/>
+      <w:bookmarkEnd w:id="21"/>
       <w:r>
         <w:rPr>
           <w:rFonts w:ascii="Times New Roman" w:eastAsia="Times New Roman" w:hAnsi="Times New Roman" w:cs="Times New Roman"/>
@@ -4812,7 +4830,7 @@
         </w:rPr>
         <w:t xml:space="preserve"> </w:t>
       </w:r>
-      <w:commentRangeEnd w:id="21"/>
+      <w:commentRangeEnd w:id="22"/>
       <w:r>
         <w:rPr>
           <w:rStyle w:val="Refdecomentario"/>
@@ -4822,7 +4840,7 @@
           <w:smallCaps w:val="0"/>
           <w:color w:val="auto"/>
         </w:rPr>
-        <w:commentReference w:id="21"/>
+        <w:commentReference w:id="22"/>
       </w:r>
     </w:p>
     <w:tbl>
@@ -10737,6 +10755,7 @@
                 <w:sz w:val="22"/>
                 <w:lang w:val="es-MX"/>
               </w:rPr>
+              <w:lastRenderedPageBreak/>
               <w:t>Oct</w:t>
             </w:r>
           </w:p>
@@ -12781,6 +12800,7 @@
                 <w:sz w:val="22"/>
                 <w:lang w:val="es-MX"/>
               </w:rPr>
+              <w:lastRenderedPageBreak/>
               <w:t>Nov</w:t>
             </w:r>
           </w:p>
@@ -15893,6 +15913,7 @@
                 <w:sz w:val="22"/>
                 <w:lang w:val="es-MX"/>
               </w:rPr>
+              <w:lastRenderedPageBreak/>
               <w:t>Ene</w:t>
             </w:r>
           </w:p>
@@ -16853,7 +16874,7 @@
           <w:lang w:val="es-MX" w:eastAsia="es-ES"/>
         </w:rPr>
       </w:pPr>
-      <w:bookmarkStart w:id="22" w:name="_Toc471108177"/>
+      <w:bookmarkStart w:id="23" w:name="_Toc471108177"/>
       <w:r>
         <w:rPr>
           <w:rFonts w:ascii="Times New Roman" w:eastAsia="Times New Roman" w:hAnsi="Times New Roman" w:cs="Times New Roman"/>
@@ -16870,7 +16891,7 @@
         </w:rPr>
         <w:t>.3 Descripción de las actividades</w:t>
       </w:r>
-      <w:bookmarkEnd w:id="22"/>
+      <w:bookmarkEnd w:id="23"/>
       <w:r>
         <w:rPr>
           <w:rFonts w:ascii="Times New Roman" w:eastAsia="Times New Roman" w:hAnsi="Times New Roman" w:cs="Times New Roman"/>
@@ -17582,7 +17603,7 @@
           <w:lang w:val="es-MX" w:eastAsia="es-ES"/>
         </w:rPr>
       </w:pPr>
-      <w:commentRangeStart w:id="23"/>
+      <w:commentRangeStart w:id="24"/>
       <w:r>
         <w:rPr>
           <w:rFonts w:ascii="Times New Roman" w:hAnsi="Times New Roman" w:cs="Times New Roman"/>
@@ -17605,12 +17626,12 @@
         </w:rPr>
         <w:t>) se capturan varios</w:t>
       </w:r>
-      <w:commentRangeEnd w:id="23"/>
+      <w:commentRangeEnd w:id="24"/>
       <w:r>
         <w:rPr>
           <w:rStyle w:val="Refdecomentario"/>
         </w:rPr>
-        <w:commentReference w:id="23"/>
+        <w:commentReference w:id="24"/>
       </w:r>
     </w:p>
     <w:p>
@@ -17627,7 +17648,7 @@
           <w:lang w:val="es-MX" w:eastAsia="es-ES"/>
         </w:rPr>
       </w:pPr>
-      <w:bookmarkStart w:id="24" w:name="_Toc471108178"/>
+      <w:bookmarkStart w:id="25" w:name="_Toc471108178"/>
       <w:r>
         <w:rPr>
           <w:rFonts w:ascii="Times New Roman" w:eastAsia="Times New Roman" w:hAnsi="Times New Roman" w:cs="Times New Roman"/>
@@ -17652,7 +17673,7 @@
         </w:rPr>
         <w:t>Resultados obtenidos</w:t>
       </w:r>
-      <w:bookmarkEnd w:id="24"/>
+      <w:bookmarkEnd w:id="25"/>
       <w:r>
         <w:rPr>
           <w:rFonts w:ascii="Times New Roman" w:eastAsia="Times New Roman" w:hAnsi="Times New Roman" w:cs="Times New Roman"/>
@@ -17716,16 +17737,7 @@
           <w:rFonts w:ascii="Times New Roman" w:hAnsi="Times New Roman" w:cs="Times New Roman"/>
           <w:lang w:val="es-MX" w:eastAsia="es-ES"/>
         </w:rPr>
-        <w:t xml:space="preserve"> resultad</w:t>
-      </w:r>
-      <w:bookmarkStart w:id="25" w:name="_GoBack"/>
-      <w:bookmarkEnd w:id="25"/>
-      <w:r>
-        <w:rPr>
-          <w:rFonts w:ascii="Times New Roman" w:hAnsi="Times New Roman" w:cs="Times New Roman"/>
-          <w:lang w:val="es-MX" w:eastAsia="es-ES"/>
-        </w:rPr>
-        <w:t xml:space="preserve">os </w:t>
+        <w:t xml:space="preserve"> resultados </w:t>
       </w:r>
       <w:r>
         <w:rPr>
@@ -18088,7 +18100,7 @@
 </file>
 
 <file path=word/comments.xml><?xml version="1.0" encoding="utf-8"?>
-<w:comments xmlns:wpc="http://schemas.microsoft.com/office/word/2010/wordprocessingCanvas" xmlns:cx="http://schemas.microsoft.com/office/drawing/2014/chartex" xmlns:cx1="http://schemas.microsoft.com/office/drawing/2015/9/8/chartex" xmlns:cx2="http://schemas.microsoft.com/office/drawing/2015/10/21/chartex" xmlns:cx3="http://schemas.microsoft.com/office/drawing/2016/5/9/chartex" xmlns:cx4="http://schemas.microsoft.com/office/drawing/2016/5/10/chartex" xmlns:cx5="http://schemas.microsoft.com/office/drawing/2016/5/11/chartex" xmlns:mc="http://schemas.openxmlformats.org/markup-compatibility/2006" xmlns:o="urn:schemas-microsoft-com:office:office" xmlns:r="http://schemas.openxmlformats.org/officeDocument/2006/relationships" xmlns:m="http://schemas.openxmlformats.org/officeDocument/2006/math" xmlns:v="urn:schemas-microsoft-com:vml" xmlns:wp14="http://schemas.microsoft.com/office/word/2010/wordprocessingDrawing" xmlns:wp="http://schemas.openxmlformats.org/drawingml/2006/wordprocessingDrawing" xmlns:w10="urn:schemas-microsoft-com:office:word" xmlns:w="http://schemas.openxmlformats.org/wordprocessingml/2006/main" xmlns:w14="http://schemas.microsoft.com/office/word/2010/wordml" xmlns:w15="http://schemas.microsoft.com/office/word/2012/wordml" xmlns:w16se="http://schemas.microsoft.com/office/word/2015/wordml/symex" xmlns:wpg="http://schemas.microsoft.com/office/word/2010/wordprocessingGroup" xmlns:wpi="http://schemas.microsoft.com/office/word/2010/wordprocessingInk" xmlns:wne="http://schemas.microsoft.com/office/word/2006/wordml" xmlns:wps="http://schemas.microsoft.com/office/word/2010/wordprocessingShape" mc:Ignorable="w14 w15 w16se wp14">
+<w:comments xmlns:wpc="http://schemas.microsoft.com/office/word/2010/wordprocessingCanvas" xmlns:cx="http://schemas.microsoft.com/office/drawing/2014/chartex" xmlns:mc="http://schemas.openxmlformats.org/markup-compatibility/2006" xmlns:o="urn:schemas-microsoft-com:office:office" xmlns:r="http://schemas.openxmlformats.org/officeDocument/2006/relationships" xmlns:m="http://schemas.openxmlformats.org/officeDocument/2006/math" xmlns:v="urn:schemas-microsoft-com:vml" xmlns:wp14="http://schemas.microsoft.com/office/word/2010/wordprocessingDrawing" xmlns:wp="http://schemas.openxmlformats.org/drawingml/2006/wordprocessingDrawing" xmlns:w10="urn:schemas-microsoft-com:office:word" xmlns:w="http://schemas.openxmlformats.org/wordprocessingml/2006/main" xmlns:w14="http://schemas.microsoft.com/office/word/2010/wordml" xmlns:w15="http://schemas.microsoft.com/office/word/2012/wordml" xmlns:w16se="http://schemas.microsoft.com/office/word/2015/wordml/symex" xmlns:wpg="http://schemas.microsoft.com/office/word/2010/wordprocessingGroup" xmlns:wpi="http://schemas.microsoft.com/office/word/2010/wordprocessingInk" xmlns:wne="http://schemas.microsoft.com/office/word/2006/wordml" xmlns:wps="http://schemas.microsoft.com/office/word/2010/wordprocessingShape" mc:Ignorable="w14 w15 w16se wp14">
   <w:comment w:id="0" w:author="Ruben Torres Frias" w:date="2017-01-10T15:15:00Z" w:initials="RTF">
     <w:p>
       <w:pPr>
@@ -18121,7 +18133,7 @@
       </w:r>
     </w:p>
   </w:comment>
-  <w:comment w:id="6" w:author="Ruben Torres Frias" w:date="2017-01-10T15:37:00Z" w:initials="RTF">
+  <w:comment w:id="7" w:author="Ruben Torres Frias" w:date="2017-01-10T15:37:00Z" w:initials="RTF">
     <w:p>
       <w:pPr>
         <w:pStyle w:val="Textocomentario"/>
@@ -18137,7 +18149,7 @@
       </w:r>
     </w:p>
   </w:comment>
-  <w:comment w:id="7" w:author="Ruben Torres Frias" w:date="2017-01-10T15:38:00Z" w:initials="RTF">
+  <w:comment w:id="8" w:author="Ruben Torres Frias" w:date="2017-01-10T15:38:00Z" w:initials="RTF">
     <w:p>
       <w:pPr>
         <w:pStyle w:val="Textocomentario"/>
@@ -18153,7 +18165,7 @@
       </w:r>
     </w:p>
   </w:comment>
-  <w:comment w:id="8" w:author="Ruben Torres Frias" w:date="2017-01-10T15:39:00Z" w:initials="RTF">
+  <w:comment w:id="9" w:author="Ruben Torres Frias" w:date="2017-01-10T15:39:00Z" w:initials="RTF">
     <w:p>
       <w:pPr>
         <w:pStyle w:val="Textocomentario"/>
@@ -18169,7 +18181,7 @@
       </w:r>
     </w:p>
   </w:comment>
-  <w:comment w:id="11" w:author="Ruben Torres Frias" w:date="2017-01-10T15:42:00Z" w:initials="RTF">
+  <w:comment w:id="12" w:author="Ruben Torres Frias" w:date="2017-01-10T15:42:00Z" w:initials="RTF">
     <w:p>
       <w:pPr>
         <w:pStyle w:val="Textocomentario"/>
@@ -18185,7 +18197,7 @@
       </w:r>
     </w:p>
   </w:comment>
-  <w:comment w:id="15" w:author="Ruben Torres Frias" w:date="2017-01-10T15:46:00Z" w:initials="RTF">
+  <w:comment w:id="16" w:author="Ruben Torres Frias" w:date="2017-01-10T15:46:00Z" w:initials="RTF">
     <w:p>
       <w:pPr>
         <w:pStyle w:val="Textocomentario"/>
@@ -18201,7 +18213,7 @@
       </w:r>
     </w:p>
   </w:comment>
-  <w:comment w:id="16" w:author="Ruben Torres Frias" w:date="2017-01-10T15:51:00Z" w:initials="RTF">
+  <w:comment w:id="17" w:author="Ruben Torres Frias" w:date="2017-01-10T15:51:00Z" w:initials="RTF">
     <w:p>
       <w:pPr>
         <w:pStyle w:val="Textocomentario"/>
@@ -18214,22 +18226,6 @@
       </w:r>
       <w:r>
         <w:t>duraban</w:t>
-      </w:r>
-    </w:p>
-  </w:comment>
-  <w:comment w:id="17" w:author="Ruben Torres Frias" w:date="2017-01-10T15:53:00Z" w:initials="RTF">
-    <w:p>
-      <w:pPr>
-        <w:pStyle w:val="Textocomentario"/>
-      </w:pPr>
-      <w:r>
-        <w:rPr>
-          <w:rStyle w:val="Refdecomentario"/>
-        </w:rPr>
-        <w:annotationRef/>
-      </w:r>
-      <w:r>
-        <w:t>planeaba</w:t>
       </w:r>
     </w:p>
   </w:comment>
@@ -18261,11 +18257,11 @@
         <w:annotationRef/>
       </w:r>
       <w:r>
-        <w:t>llevaria</w:t>
+        <w:t>planeaba</w:t>
       </w:r>
     </w:p>
   </w:comment>
-  <w:comment w:id="21" w:author="Ruben Torres Frias" w:date="2017-01-10T15:54:00Z" w:initials="RTF">
+  <w:comment w:id="20" w:author="Ruben Torres Frias" w:date="2017-01-10T15:53:00Z" w:initials="RTF">
     <w:p>
       <w:pPr>
         <w:pStyle w:val="Textocomentario"/>
@@ -18277,11 +18273,27 @@
         <w:annotationRef/>
       </w:r>
       <w:r>
-        <w:t>Puedes omitir el programa de trabajo, en lugar de eso describe las actividades que realizaste y que son de mayor impacto para el proyecto</w:t>
+        <w:t>llevaria</w:t>
       </w:r>
     </w:p>
   </w:comment>
-  <w:comment w:id="23" w:author="Ruben Torres Frias" w:date="2017-01-11T14:42:00Z" w:initials="RTF">
+  <w:comment w:id="22" w:author="Ruben Torres Frias" w:date="2017-01-10T15:54:00Z" w:initials="RTF">
+    <w:p>
+      <w:pPr>
+        <w:pStyle w:val="Textocomentario"/>
+      </w:pPr>
+      <w:r>
+        <w:rPr>
+          <w:rStyle w:val="Refdecomentario"/>
+        </w:rPr>
+        <w:annotationRef/>
+      </w:r>
+      <w:r>
+        <w:t>Puedes omitir el programa de trabajo, en lugar de eso describe las actividades que realizaste y que son de mayor impacto para el proyecto</w:t>
+      </w:r>
+    </w:p>
+  </w:comment>
+  <w:comment w:id="24" w:author="Ruben Torres Frias" w:date="2017-01-11T14:42:00Z" w:initials="RTF">
     <w:p>
       <w:pPr>
         <w:pStyle w:val="Textocomentario"/>
@@ -18301,7 +18313,7 @@
 </file>
 
 <file path=word/commentsExtended.xml><?xml version="1.0" encoding="utf-8"?>
-<w15:commentsEx xmlns:wpc="http://schemas.microsoft.com/office/word/2010/wordprocessingCanvas" xmlns:cx="http://schemas.microsoft.com/office/drawing/2014/chartex" xmlns:cx1="http://schemas.microsoft.com/office/drawing/2015/9/8/chartex" xmlns:cx2="http://schemas.microsoft.com/office/drawing/2015/10/21/chartex" xmlns:cx3="http://schemas.microsoft.com/office/drawing/2016/5/9/chartex" xmlns:cx4="http://schemas.microsoft.com/office/drawing/2016/5/10/chartex" xmlns:cx5="http://schemas.microsoft.com/office/drawing/2016/5/11/chartex" xmlns:mc="http://schemas.openxmlformats.org/markup-compatibility/2006" xmlns:o="urn:schemas-microsoft-com:office:office" xmlns:r="http://schemas.openxmlformats.org/officeDocument/2006/relationships" xmlns:m="http://schemas.openxmlformats.org/officeDocument/2006/math" xmlns:v="urn:schemas-microsoft-com:vml" xmlns:wp14="http://schemas.microsoft.com/office/word/2010/wordprocessingDrawing" xmlns:wp="http://schemas.openxmlformats.org/drawingml/2006/wordprocessingDrawing" xmlns:w10="urn:schemas-microsoft-com:office:word" xmlns:w="http://schemas.openxmlformats.org/wordprocessingml/2006/main" xmlns:w14="http://schemas.microsoft.com/office/word/2010/wordml" xmlns:w15="http://schemas.microsoft.com/office/word/2012/wordml" xmlns:w16se="http://schemas.microsoft.com/office/word/2015/wordml/symex" xmlns:wpg="http://schemas.microsoft.com/office/word/2010/wordprocessingGroup" xmlns:wpi="http://schemas.microsoft.com/office/word/2010/wordprocessingInk" xmlns:wne="http://schemas.microsoft.com/office/word/2006/wordml" xmlns:wps="http://schemas.microsoft.com/office/word/2010/wordprocessingShape" mc:Ignorable="w14 w15 w16se wp14">
+<w15:commentsEx xmlns:wpc="http://schemas.microsoft.com/office/word/2010/wordprocessingCanvas" xmlns:cx="http://schemas.microsoft.com/office/drawing/2014/chartex" xmlns:mc="http://schemas.openxmlformats.org/markup-compatibility/2006" xmlns:o="urn:schemas-microsoft-com:office:office" xmlns:r="http://schemas.openxmlformats.org/officeDocument/2006/relationships" xmlns:m="http://schemas.openxmlformats.org/officeDocument/2006/math" xmlns:v="urn:schemas-microsoft-com:vml" xmlns:wp14="http://schemas.microsoft.com/office/word/2010/wordprocessingDrawing" xmlns:wp="http://schemas.openxmlformats.org/drawingml/2006/wordprocessingDrawing" xmlns:w10="urn:schemas-microsoft-com:office:word" xmlns:w="http://schemas.openxmlformats.org/wordprocessingml/2006/main" xmlns:w14="http://schemas.microsoft.com/office/word/2010/wordml" xmlns:w15="http://schemas.microsoft.com/office/word/2012/wordml" xmlns:w16se="http://schemas.microsoft.com/office/word/2015/wordml/symex" xmlns:wpg="http://schemas.microsoft.com/office/word/2010/wordprocessingGroup" xmlns:wpi="http://schemas.microsoft.com/office/word/2010/wordprocessingInk" xmlns:wne="http://schemas.microsoft.com/office/word/2006/wordml" xmlns:wps="http://schemas.microsoft.com/office/word/2010/wordprocessingShape" mc:Ignorable="w14 w15 w16se wp14">
   <w15:commentEx w15:paraId="1A7F8CBD" w15:done="0"/>
   <w15:commentEx w15:paraId="2A46F1C3" w15:done="0"/>
   <w15:commentEx w15:paraId="7EB57F6B" w15:done="0"/>
@@ -18319,7 +18331,7 @@
 </file>
 
 <file path=word/endnotes.xml><?xml version="1.0" encoding="utf-8"?>
-<w:endnotes xmlns:wpc="http://schemas.microsoft.com/office/word/2010/wordprocessingCanvas" xmlns:cx="http://schemas.microsoft.com/office/drawing/2014/chartex" xmlns:cx1="http://schemas.microsoft.com/office/drawing/2015/9/8/chartex" xmlns:cx2="http://schemas.microsoft.com/office/drawing/2015/10/21/chartex" xmlns:cx3="http://schemas.microsoft.com/office/drawing/2016/5/9/chartex" xmlns:cx4="http://schemas.microsoft.com/office/drawing/2016/5/10/chartex" xmlns:cx5="http://schemas.microsoft.com/office/drawing/2016/5/11/chartex" xmlns:mc="http://schemas.openxmlformats.org/markup-compatibility/2006" xmlns:o="urn:schemas-microsoft-com:office:office" xmlns:r="http://schemas.openxmlformats.org/officeDocument/2006/relationships" xmlns:m="http://schemas.openxmlformats.org/officeDocument/2006/math" xmlns:v="urn:schemas-microsoft-com:vml" xmlns:wp14="http://schemas.microsoft.com/office/word/2010/wordprocessingDrawing" xmlns:wp="http://schemas.openxmlformats.org/drawingml/2006/wordprocessingDrawing" xmlns:w10="urn:schemas-microsoft-com:office:word" xmlns:w="http://schemas.openxmlformats.org/wordprocessingml/2006/main" xmlns:w14="http://schemas.microsoft.com/office/word/2010/wordml" xmlns:w15="http://schemas.microsoft.com/office/word/2012/wordml" xmlns:w16se="http://schemas.microsoft.com/office/word/2015/wordml/symex" xmlns:wpg="http://schemas.microsoft.com/office/word/2010/wordprocessingGroup" xmlns:wpi="http://schemas.microsoft.com/office/word/2010/wordprocessingInk" xmlns:wne="http://schemas.microsoft.com/office/word/2006/wordml" xmlns:wps="http://schemas.microsoft.com/office/word/2010/wordprocessingShape" mc:Ignorable="w14 w15 w16se wp14">
+<w:endnotes xmlns:wpc="http://schemas.microsoft.com/office/word/2010/wordprocessingCanvas" xmlns:cx="http://schemas.microsoft.com/office/drawing/2014/chartex" xmlns:mc="http://schemas.openxmlformats.org/markup-compatibility/2006" xmlns:o="urn:schemas-microsoft-com:office:office" xmlns:r="http://schemas.openxmlformats.org/officeDocument/2006/relationships" xmlns:m="http://schemas.openxmlformats.org/officeDocument/2006/math" xmlns:v="urn:schemas-microsoft-com:vml" xmlns:wp14="http://schemas.microsoft.com/office/word/2010/wordprocessingDrawing" xmlns:wp="http://schemas.openxmlformats.org/drawingml/2006/wordprocessingDrawing" xmlns:w10="urn:schemas-microsoft-com:office:word" xmlns:w="http://schemas.openxmlformats.org/wordprocessingml/2006/main" xmlns:w14="http://schemas.microsoft.com/office/word/2010/wordml" xmlns:w15="http://schemas.microsoft.com/office/word/2012/wordml" xmlns:w16se="http://schemas.microsoft.com/office/word/2015/wordml/symex" xmlns:wpg="http://schemas.microsoft.com/office/word/2010/wordprocessingGroup" xmlns:wpi="http://schemas.microsoft.com/office/word/2010/wordprocessingInk" xmlns:wne="http://schemas.microsoft.com/office/word/2006/wordml" xmlns:wps="http://schemas.microsoft.com/office/word/2010/wordprocessingShape" mc:Ignorable="w14 w15 w16se wp14">
   <w:endnote w:type="separator" w:id="-1">
     <w:p>
       <w:pPr>
@@ -18344,7 +18356,7 @@
 </file>
 
 <file path=word/footnotes.xml><?xml version="1.0" encoding="utf-8"?>
-<w:footnotes xmlns:wpc="http://schemas.microsoft.com/office/word/2010/wordprocessingCanvas" xmlns:cx="http://schemas.microsoft.com/office/drawing/2014/chartex" xmlns:cx1="http://schemas.microsoft.com/office/drawing/2015/9/8/chartex" xmlns:cx2="http://schemas.microsoft.com/office/drawing/2015/10/21/chartex" xmlns:cx3="http://schemas.microsoft.com/office/drawing/2016/5/9/chartex" xmlns:cx4="http://schemas.microsoft.com/office/drawing/2016/5/10/chartex" xmlns:cx5="http://schemas.microsoft.com/office/drawing/2016/5/11/chartex" xmlns:mc="http://schemas.openxmlformats.org/markup-compatibility/2006" xmlns:o="urn:schemas-microsoft-com:office:office" xmlns:r="http://schemas.openxmlformats.org/officeDocument/2006/relationships" xmlns:m="http://schemas.openxmlformats.org/officeDocument/2006/math" xmlns:v="urn:schemas-microsoft-com:vml" xmlns:wp14="http://schemas.microsoft.com/office/word/2010/wordprocessingDrawing" xmlns:wp="http://schemas.openxmlformats.org/drawingml/2006/wordprocessingDrawing" xmlns:w10="urn:schemas-microsoft-com:office:word" xmlns:w="http://schemas.openxmlformats.org/wordprocessingml/2006/main" xmlns:w14="http://schemas.microsoft.com/office/word/2010/wordml" xmlns:w15="http://schemas.microsoft.com/office/word/2012/wordml" xmlns:w16se="http://schemas.microsoft.com/office/word/2015/wordml/symex" xmlns:wpg="http://schemas.microsoft.com/office/word/2010/wordprocessingGroup" xmlns:wpi="http://schemas.microsoft.com/office/word/2010/wordprocessingInk" xmlns:wne="http://schemas.microsoft.com/office/word/2006/wordml" xmlns:wps="http://schemas.microsoft.com/office/word/2010/wordprocessingShape" mc:Ignorable="w14 w15 w16se wp14">
+<w:footnotes xmlns:wpc="http://schemas.microsoft.com/office/word/2010/wordprocessingCanvas" xmlns:cx="http://schemas.microsoft.com/office/drawing/2014/chartex" xmlns:mc="http://schemas.openxmlformats.org/markup-compatibility/2006" xmlns:o="urn:schemas-microsoft-com:office:office" xmlns:r="http://schemas.openxmlformats.org/officeDocument/2006/relationships" xmlns:m="http://schemas.openxmlformats.org/officeDocument/2006/math" xmlns:v="urn:schemas-microsoft-com:vml" xmlns:wp14="http://schemas.microsoft.com/office/word/2010/wordprocessingDrawing" xmlns:wp="http://schemas.openxmlformats.org/drawingml/2006/wordprocessingDrawing" xmlns:w10="urn:schemas-microsoft-com:office:word" xmlns:w="http://schemas.openxmlformats.org/wordprocessingml/2006/main" xmlns:w14="http://schemas.microsoft.com/office/word/2010/wordml" xmlns:w15="http://schemas.microsoft.com/office/word/2012/wordml" xmlns:w16se="http://schemas.microsoft.com/office/word/2015/wordml/symex" xmlns:wpg="http://schemas.microsoft.com/office/word/2010/wordprocessingGroup" xmlns:wpi="http://schemas.microsoft.com/office/word/2010/wordprocessingInk" xmlns:wne="http://schemas.microsoft.com/office/word/2006/wordml" xmlns:wps="http://schemas.microsoft.com/office/word/2010/wordprocessingShape" mc:Ignorable="w14 w15 w16se wp14">
   <w:footnote w:type="separator" w:id="-1">
     <w:p>
       <w:pPr>
@@ -18369,7 +18381,7 @@
 </file>
 
 <file path=word/numbering.xml><?xml version="1.0" encoding="utf-8"?>
-<w:numbering xmlns:wpc="http://schemas.microsoft.com/office/word/2010/wordprocessingCanvas" xmlns:cx="http://schemas.microsoft.com/office/drawing/2014/chartex" xmlns:cx1="http://schemas.microsoft.com/office/drawing/2015/9/8/chartex" xmlns:cx2="http://schemas.microsoft.com/office/drawing/2015/10/21/chartex" xmlns:cx3="http://schemas.microsoft.com/office/drawing/2016/5/9/chartex" xmlns:cx4="http://schemas.microsoft.com/office/drawing/2016/5/10/chartex" xmlns:cx5="http://schemas.microsoft.com/office/drawing/2016/5/11/chartex" xmlns:mc="http://schemas.openxmlformats.org/markup-compatibility/2006" xmlns:o="urn:schemas-microsoft-com:office:office" xmlns:r="http://schemas.openxmlformats.org/officeDocument/2006/relationships" xmlns:m="http://schemas.openxmlformats.org/officeDocument/2006/math" xmlns:v="urn:schemas-microsoft-com:vml" xmlns:wp14="http://schemas.microsoft.com/office/word/2010/wordprocessingDrawing" xmlns:wp="http://schemas.openxmlformats.org/drawingml/2006/wordprocessingDrawing" xmlns:w10="urn:schemas-microsoft-com:office:word" xmlns:w="http://schemas.openxmlformats.org/wordprocessingml/2006/main" xmlns:w14="http://schemas.microsoft.com/office/word/2010/wordml" xmlns:w15="http://schemas.microsoft.com/office/word/2012/wordml" xmlns:w16se="http://schemas.microsoft.com/office/word/2015/wordml/symex" xmlns:wpg="http://schemas.microsoft.com/office/word/2010/wordprocessingGroup" xmlns:wpi="http://schemas.microsoft.com/office/word/2010/wordprocessingInk" xmlns:wne="http://schemas.microsoft.com/office/word/2006/wordml" xmlns:wps="http://schemas.microsoft.com/office/word/2010/wordprocessingShape" mc:Ignorable="w14 w15 w16se wp14">
+<w:numbering xmlns:wpc="http://schemas.microsoft.com/office/word/2010/wordprocessingCanvas" xmlns:cx="http://schemas.microsoft.com/office/drawing/2014/chartex" xmlns:mc="http://schemas.openxmlformats.org/markup-compatibility/2006" xmlns:o="urn:schemas-microsoft-com:office:office" xmlns:r="http://schemas.openxmlformats.org/officeDocument/2006/relationships" xmlns:m="http://schemas.openxmlformats.org/officeDocument/2006/math" xmlns:v="urn:schemas-microsoft-com:vml" xmlns:wp14="http://schemas.microsoft.com/office/word/2010/wordprocessingDrawing" xmlns:wp="http://schemas.openxmlformats.org/drawingml/2006/wordprocessingDrawing" xmlns:w10="urn:schemas-microsoft-com:office:word" xmlns:w="http://schemas.openxmlformats.org/wordprocessingml/2006/main" xmlns:w14="http://schemas.microsoft.com/office/word/2010/wordml" xmlns:w15="http://schemas.microsoft.com/office/word/2012/wordml" xmlns:w16se="http://schemas.microsoft.com/office/word/2015/wordml/symex" xmlns:wpg="http://schemas.microsoft.com/office/word/2010/wordprocessingGroup" xmlns:wpi="http://schemas.microsoft.com/office/word/2010/wordprocessingInk" xmlns:wne="http://schemas.microsoft.com/office/word/2006/wordml" xmlns:wps="http://schemas.microsoft.com/office/word/2010/wordprocessingShape" mc:Ignorable="w14 w15 w16se wp14">
   <w:abstractNum w:abstractNumId="0" w15:restartNumberingAfterBreak="0">
     <w:nsid w:val="06A35BAC"/>
     <w:multiLevelType w:val="hybridMultilevel"/>
@@ -20406,7 +20418,7 @@
 </file>
 
 <file path=word/people.xml><?xml version="1.0" encoding="utf-8"?>
-<w15:people xmlns:wpc="http://schemas.microsoft.com/office/word/2010/wordprocessingCanvas" xmlns:cx="http://schemas.microsoft.com/office/drawing/2014/chartex" xmlns:cx1="http://schemas.microsoft.com/office/drawing/2015/9/8/chartex" xmlns:cx2="http://schemas.microsoft.com/office/drawing/2015/10/21/chartex" xmlns:cx3="http://schemas.microsoft.com/office/drawing/2016/5/9/chartex" xmlns:cx4="http://schemas.microsoft.com/office/drawing/2016/5/10/chartex" xmlns:cx5="http://schemas.microsoft.com/office/drawing/2016/5/11/chartex" xmlns:mc="http://schemas.openxmlformats.org/markup-compatibility/2006" xmlns:o="urn:schemas-microsoft-com:office:office" xmlns:r="http://schemas.openxmlformats.org/officeDocument/2006/relationships" xmlns:m="http://schemas.openxmlformats.org/officeDocument/2006/math" xmlns:v="urn:schemas-microsoft-com:vml" xmlns:wp14="http://schemas.microsoft.com/office/word/2010/wordprocessingDrawing" xmlns:wp="http://schemas.openxmlformats.org/drawingml/2006/wordprocessingDrawing" xmlns:w10="urn:schemas-microsoft-com:office:word" xmlns:w="http://schemas.openxmlformats.org/wordprocessingml/2006/main" xmlns:w14="http://schemas.microsoft.com/office/word/2010/wordml" xmlns:w15="http://schemas.microsoft.com/office/word/2012/wordml" xmlns:w16se="http://schemas.microsoft.com/office/word/2015/wordml/symex" xmlns:wpg="http://schemas.microsoft.com/office/word/2010/wordprocessingGroup" xmlns:wpi="http://schemas.microsoft.com/office/word/2010/wordprocessingInk" xmlns:wne="http://schemas.microsoft.com/office/word/2006/wordml" xmlns:wps="http://schemas.microsoft.com/office/word/2010/wordprocessingShape" mc:Ignorable="w14 w15 w16se wp14">
+<w15:people xmlns:wpc="http://schemas.microsoft.com/office/word/2010/wordprocessingCanvas" xmlns:cx="http://schemas.microsoft.com/office/drawing/2014/chartex" xmlns:mc="http://schemas.openxmlformats.org/markup-compatibility/2006" xmlns:o="urn:schemas-microsoft-com:office:office" xmlns:r="http://schemas.openxmlformats.org/officeDocument/2006/relationships" xmlns:m="http://schemas.openxmlformats.org/officeDocument/2006/math" xmlns:v="urn:schemas-microsoft-com:vml" xmlns:wp14="http://schemas.microsoft.com/office/word/2010/wordprocessingDrawing" xmlns:wp="http://schemas.openxmlformats.org/drawingml/2006/wordprocessingDrawing" xmlns:w10="urn:schemas-microsoft-com:office:word" xmlns:w="http://schemas.openxmlformats.org/wordprocessingml/2006/main" xmlns:w14="http://schemas.microsoft.com/office/word/2010/wordml" xmlns:w15="http://schemas.microsoft.com/office/word/2012/wordml" xmlns:w16se="http://schemas.microsoft.com/office/word/2015/wordml/symex" xmlns:wpg="http://schemas.microsoft.com/office/word/2010/wordprocessingGroup" xmlns:wpi="http://schemas.microsoft.com/office/word/2010/wordprocessingInk" xmlns:wne="http://schemas.microsoft.com/office/word/2006/wordml" xmlns:wps="http://schemas.microsoft.com/office/word/2010/wordprocessingShape" mc:Ignorable="w14 w15 w16se wp14">
   <w15:person w15:author="Ruben Torres Frias">
     <w15:presenceInfo w15:providerId="Windows Live" w15:userId="3eee36058f5fd69a"/>
   </w15:person>
@@ -20430,7 +20442,7 @@
       </w:pPr>
     </w:pPrDefault>
   </w:docDefaults>
-  <w:latentStyles w:defLockedState="0" w:defUIPriority="99" w:defSemiHidden="0" w:defUnhideWhenUsed="0" w:defQFormat="0" w:count="374">
+  <w:latentStyles w:defLockedState="0" w:defUIPriority="99" w:defSemiHidden="0" w:defUnhideWhenUsed="0" w:defQFormat="0" w:count="371">
     <w:lsdException w:name="Normal" w:uiPriority="0" w:qFormat="1"/>
     <w:lsdException w:name="heading 1" w:uiPriority="9" w:qFormat="1"/>
     <w:lsdException w:name="heading 2" w:semiHidden="1" w:uiPriority="9" w:unhideWhenUsed="1" w:qFormat="1"/>
@@ -20802,9 +20814,6 @@
     <w:lsdException w:name="List Table 5 Dark Accent 6" w:uiPriority="50"/>
     <w:lsdException w:name="List Table 6 Colorful Accent 6" w:uiPriority="51"/>
     <w:lsdException w:name="List Table 7 Colorful Accent 6" w:uiPriority="52"/>
-    <w:lsdException w:name="Mention" w:semiHidden="1" w:unhideWhenUsed="1"/>
-    <w:lsdException w:name="Smart Hyperlink" w:semiHidden="1" w:unhideWhenUsed="1"/>
-    <w:lsdException w:name="Hashtag" w:semiHidden="1" w:unhideWhenUsed="1"/>
   </w:latentStyles>
   <w:style w:type="paragraph" w:default="1" w:styleId="Normal">
     <w:name w:val="Normal"/>
@@ -22256,7 +22265,7 @@
 </file>
 
 <file path=customXml/itemProps1.xml><?xml version="1.0" encoding="utf-8"?>
-<ds:datastoreItem xmlns:ds="http://schemas.openxmlformats.org/officeDocument/2006/customXml" ds:itemID="{2A138288-3E03-473B-AEED-5ABB2DDC41A0}">
+<ds:datastoreItem xmlns:ds="http://schemas.openxmlformats.org/officeDocument/2006/customXml" ds:itemID="{2B2DA45D-7702-4340-BE65-5F1D0F7CF7F1}">
   <ds:schemaRefs>
     <ds:schemaRef ds:uri="http://schemas.openxmlformats.org/officeDocument/2006/bibliography"/>
   </ds:schemaRefs>

</xml_diff>